<commit_message>
Updated the Login Testing
</commit_message>
<xml_diff>
--- a/6. Test/Login Testing.docx
+++ b/6. Test/Login Testing.docx
@@ -8,37 +8,60 @@
         <w:rPr>
           <w:b/>
           <w:bCs/>
-          <w:sz w:val="32"/>
-          <w:szCs w:val="32"/>
+          <w:sz w:val="24"/>
+          <w:szCs w:val="24"/>
         </w:rPr>
       </w:pPr>
       <w:r>
         <w:rPr>
           <w:b/>
           <w:bCs/>
-          <w:sz w:val="32"/>
-          <w:szCs w:val="32"/>
-        </w:rPr>
-        <w:t>Login Testin</w:t>
+          <w:sz w:val="24"/>
+          <w:szCs w:val="24"/>
+        </w:rPr>
+        <w:t>Login Testing</w:t>
       </w:r>
+    </w:p>
+    <w:p>
+      <w:pPr>
+        <w:jc w:val="center"/>
+        <w:rPr>
+          <w:b/>
+          <w:bCs/>
+          <w:sz w:val="24"/>
+          <w:szCs w:val="24"/>
+        </w:rPr>
+      </w:pPr>
+    </w:p>
+    <w:p>
+      <w:pPr>
+        <w:pStyle w:val="ListParagraph"/>
+        <w:numPr>
+          <w:ilvl w:val="0"/>
+          <w:numId w:val="1"/>
+        </w:numPr>
+        <w:rPr>
+          <w:b/>
+          <w:bCs/>
+          <w:sz w:val="24"/>
+          <w:szCs w:val="24"/>
+        </w:rPr>
+      </w:pPr>
       <w:r>
         <w:rPr>
           <w:b/>
           <w:bCs/>
-          <w:sz w:val="32"/>
-          <w:szCs w:val="32"/>
-        </w:rPr>
-        <w:t>g</w:t>
+          <w:sz w:val="24"/>
+          <w:szCs w:val="24"/>
+        </w:rPr>
+        <w:t xml:space="preserve">Login Collection </w:t>
       </w:r>
     </w:p>
     <w:p>
       <w:pPr>
-        <w:jc w:val="center"/>
-        <w:rPr>
-          <w:b/>
-          <w:bCs/>
-          <w:sz w:val="32"/>
-          <w:szCs w:val="32"/>
+        <w:rPr>
+          <w:sz w:val="24"/>
+          <w:szCs w:val="24"/>
         </w:rPr>
       </w:pPr>
     </w:p>
@@ -54,41 +77,11 @@
           <w:sz w:val="24"/>
           <w:szCs w:val="24"/>
         </w:rPr>
-        <w:t xml:space="preserve">I have </w:t>
-      </w:r>
-      <w:r>
-        <w:rPr>
-          <w:sz w:val="24"/>
-          <w:szCs w:val="24"/>
-        </w:rPr>
-        <w:t xml:space="preserve">already </w:t>
-      </w:r>
-      <w:r>
-        <w:rPr>
-          <w:sz w:val="24"/>
-          <w:szCs w:val="24"/>
-        </w:rPr>
-        <w:t xml:space="preserve">login Twice </w:t>
-      </w:r>
-    </w:p>
-    <w:p>
-      <w:pPr>
-        <w:rPr>
-          <w:b/>
-          <w:bCs/>
-          <w:sz w:val="32"/>
-          <w:szCs w:val="32"/>
-        </w:rPr>
-      </w:pPr>
-      <w:r>
-        <w:rPr>
-          <w:noProof/>
-        </w:rPr>
         <w:drawing>
-          <wp:inline distT="0" distB="0" distL="0" distR="0">
-            <wp:extent cx="4222750" cy="2755900"/>
-            <wp:effectExtent l="0" t="0" r="6350" b="6350"/>
-            <wp:docPr id="516278832" name="Picture 1"/>
+          <wp:inline distT="0" distB="0" distL="0" distR="0" wp14:anchorId="1AF8C54B" wp14:editId="03E5364B">
+            <wp:extent cx="5943600" cy="1720215"/>
+            <wp:effectExtent l="0" t="0" r="0" b="0"/>
+            <wp:docPr id="350095181" name="Picture 1"/>
             <wp:cNvGraphicFramePr>
               <a:graphicFrameLocks xmlns:a="http://schemas.openxmlformats.org/drawingml/2006/main" noChangeAspect="1"/>
             </wp:cNvGraphicFramePr>
@@ -96,13 +89,95 @@
               <a:graphicData uri="http://schemas.openxmlformats.org/drawingml/2006/picture">
                 <pic:pic xmlns:pic="http://schemas.openxmlformats.org/drawingml/2006/picture">
                   <pic:nvPicPr>
-                    <pic:cNvPr id="0" name="Picture 1"/>
+                    <pic:cNvPr id="350095181" name=""/>
+                    <pic:cNvPicPr/>
+                  </pic:nvPicPr>
+                  <pic:blipFill>
+                    <a:blip r:embed="rId5"/>
+                    <a:stretch>
+                      <a:fillRect/>
+                    </a:stretch>
+                  </pic:blipFill>
+                  <pic:spPr>
+                    <a:xfrm>
+                      <a:off x="0" y="0"/>
+                      <a:ext cx="5943600" cy="1720215"/>
+                    </a:xfrm>
+                    <a:prstGeom prst="rect">
+                      <a:avLst/>
+                    </a:prstGeom>
+                  </pic:spPr>
+                </pic:pic>
+              </a:graphicData>
+            </a:graphic>
+          </wp:inline>
+        </w:drawing>
+      </w:r>
+    </w:p>
+    <w:p>
+      <w:pPr>
+        <w:rPr>
+          <w:sz w:val="24"/>
+          <w:szCs w:val="24"/>
+        </w:rPr>
+      </w:pPr>
+    </w:p>
+    <w:p>
+      <w:pPr>
+        <w:pStyle w:val="ListParagraph"/>
+        <w:numPr>
+          <w:ilvl w:val="0"/>
+          <w:numId w:val="1"/>
+        </w:numPr>
+        <w:rPr>
+          <w:b/>
+          <w:bCs/>
+          <w:sz w:val="24"/>
+          <w:szCs w:val="24"/>
+        </w:rPr>
+      </w:pPr>
+      <w:r>
+        <w:rPr>
+          <w:b/>
+          <w:bCs/>
+          <w:sz w:val="24"/>
+          <w:szCs w:val="24"/>
+        </w:rPr>
+        <w:t>Initial Login Screen</w:t>
+      </w:r>
+    </w:p>
+    <w:p>
+      <w:pPr>
+        <w:rPr>
+          <w:sz w:val="24"/>
+          <w:szCs w:val="24"/>
+        </w:rPr>
+      </w:pPr>
+      <w:r>
+        <w:rPr>
+          <w:noProof/>
+          <w:sz w:val="24"/>
+          <w:szCs w:val="24"/>
+        </w:rPr>
+        <w:drawing>
+          <wp:inline distT="0" distB="0" distL="0" distR="0">
+            <wp:extent cx="1964059" cy="4372824"/>
+            <wp:effectExtent l="0" t="0" r="0" b="8890"/>
+            <wp:docPr id="1558720337" name="Picture 10"/>
+            <wp:cNvGraphicFramePr>
+              <a:graphicFrameLocks xmlns:a="http://schemas.openxmlformats.org/drawingml/2006/main" noChangeAspect="1"/>
+            </wp:cNvGraphicFramePr>
+            <a:graphic xmlns:a="http://schemas.openxmlformats.org/drawingml/2006/main">
+              <a:graphicData uri="http://schemas.openxmlformats.org/drawingml/2006/picture">
+                <pic:pic xmlns:pic="http://schemas.openxmlformats.org/drawingml/2006/picture">
+                  <pic:nvPicPr>
+                    <pic:cNvPr id="0" name="Picture 16"/>
                     <pic:cNvPicPr>
                       <a:picLocks noChangeAspect="1" noChangeArrowheads="1"/>
                     </pic:cNvPicPr>
                   </pic:nvPicPr>
                   <pic:blipFill>
-                    <a:blip r:embed="rId4">
+                    <a:blip r:embed="rId6" cstate="print">
                       <a:extLst>
                         <a:ext uri="{28A0092B-C50C-407E-A947-70E740481C1C}">
                           <a14:useLocalDpi xmlns:a14="http://schemas.microsoft.com/office/drawing/2010/main" val="0"/>
@@ -117,7 +192,7 @@
                   <pic:spPr bwMode="auto">
                     <a:xfrm>
                       <a:off x="0" y="0"/>
-                      <a:ext cx="4222750" cy="2755900"/>
+                      <a:ext cx="1966178" cy="4377542"/>
                     </a:xfrm>
                     <a:prstGeom prst="rect">
                       <a:avLst/>
@@ -136,269 +211,44 @@
     </w:p>
     <w:p>
       <w:pPr>
-        <w:rPr>
-          <w:b/>
-          <w:bCs/>
-          <w:sz w:val="32"/>
-          <w:szCs w:val="32"/>
-        </w:rPr>
-      </w:pPr>
-    </w:p>
-    <w:p>
-      <w:pPr>
-        <w:rPr>
+        <w:pStyle w:val="ListParagraph"/>
+        <w:numPr>
+          <w:ilvl w:val="0"/>
+          <w:numId w:val="1"/>
+        </w:numPr>
+        <w:rPr>
+          <w:b/>
+          <w:bCs/>
           <w:sz w:val="24"/>
           <w:szCs w:val="24"/>
         </w:rPr>
       </w:pPr>
       <w:r>
         <w:rPr>
-          <w:sz w:val="24"/>
-          <w:szCs w:val="24"/>
-        </w:rPr>
-        <w:t>Testing</w:t>
+          <w:b/>
+          <w:bCs/>
+          <w:sz w:val="24"/>
+          <w:szCs w:val="24"/>
+        </w:rPr>
+        <w:lastRenderedPageBreak/>
+        <w:t xml:space="preserve">Testing Failed Login </w:t>
       </w:r>
+    </w:p>
+    <w:p>
+      <w:pPr>
+        <w:rPr>
+          <w:sz w:val="24"/>
+          <w:szCs w:val="24"/>
+        </w:rPr>
+      </w:pPr>
       <w:r>
         <w:rPr>
-          <w:sz w:val="24"/>
-          <w:szCs w:val="24"/>
-        </w:rPr>
-        <w:t xml:space="preserve"> 3</w:t>
-      </w:r>
-      <w:r>
-        <w:rPr>
-          <w:sz w:val="24"/>
-          <w:szCs w:val="24"/>
-          <w:vertAlign w:val="superscript"/>
-        </w:rPr>
-        <w:t>rd</w:t>
-      </w:r>
-      <w:r>
-        <w:rPr>
-          <w:sz w:val="24"/>
-          <w:szCs w:val="24"/>
-        </w:rPr>
-        <w:t xml:space="preserve"> </w:t>
-      </w:r>
-      <w:r>
-        <w:rPr>
-          <w:sz w:val="24"/>
-          <w:szCs w:val="24"/>
-        </w:rPr>
-        <w:t>login</w:t>
-      </w:r>
-      <w:r>
-        <w:rPr>
-          <w:sz w:val="24"/>
-          <w:szCs w:val="24"/>
-        </w:rPr>
-        <w:t xml:space="preserve"> </w:t>
-      </w:r>
-    </w:p>
-    <w:p>
-      <w:pPr>
-        <w:rPr>
-          <w:b/>
-          <w:bCs/>
-          <w:sz w:val="32"/>
-          <w:szCs w:val="32"/>
-        </w:rPr>
-      </w:pPr>
-      <w:r>
-        <w:rPr>
           <w:noProof/>
+          <w:sz w:val="24"/>
+          <w:szCs w:val="24"/>
         </w:rPr>
         <w:drawing>
-          <wp:inline distT="0" distB="0" distL="0" distR="0">
-            <wp:extent cx="4908550" cy="2832100"/>
-            <wp:effectExtent l="0" t="0" r="6350" b="6350"/>
-            <wp:docPr id="382807526" name="Picture 3"/>
-            <wp:cNvGraphicFramePr>
-              <a:graphicFrameLocks xmlns:a="http://schemas.openxmlformats.org/drawingml/2006/main" noChangeAspect="1"/>
-            </wp:cNvGraphicFramePr>
-            <a:graphic xmlns:a="http://schemas.openxmlformats.org/drawingml/2006/main">
-              <a:graphicData uri="http://schemas.openxmlformats.org/drawingml/2006/picture">
-                <pic:pic xmlns:pic="http://schemas.openxmlformats.org/drawingml/2006/picture">
-                  <pic:nvPicPr>
-                    <pic:cNvPr id="0" name="Picture 5"/>
-                    <pic:cNvPicPr>
-                      <a:picLocks noChangeAspect="1" noChangeArrowheads="1"/>
-                    </pic:cNvPicPr>
-                  </pic:nvPicPr>
-                  <pic:blipFill>
-                    <a:blip r:embed="rId5">
-                      <a:extLst>
-                        <a:ext uri="{28A0092B-C50C-407E-A947-70E740481C1C}">
-                          <a14:useLocalDpi xmlns:a14="http://schemas.microsoft.com/office/drawing/2010/main" val="0"/>
-                        </a:ext>
-                      </a:extLst>
-                    </a:blip>
-                    <a:srcRect/>
-                    <a:stretch>
-                      <a:fillRect/>
-                    </a:stretch>
-                  </pic:blipFill>
-                  <pic:spPr bwMode="auto">
-                    <a:xfrm>
-                      <a:off x="0" y="0"/>
-                      <a:ext cx="4908550" cy="2832100"/>
-                    </a:xfrm>
-                    <a:prstGeom prst="rect">
-                      <a:avLst/>
-                    </a:prstGeom>
-                    <a:noFill/>
-                    <a:ln>
-                      <a:noFill/>
-                    </a:ln>
-                  </pic:spPr>
-                </pic:pic>
-              </a:graphicData>
-            </a:graphic>
-          </wp:inline>
-        </w:drawing>
-      </w:r>
-    </w:p>
-    <w:p>
-      <w:pPr>
-        <w:rPr>
-          <w:b/>
-          <w:bCs/>
-          <w:sz w:val="32"/>
-          <w:szCs w:val="32"/>
-        </w:rPr>
-      </w:pPr>
-    </w:p>
-    <w:p>
-      <w:pPr>
-        <w:rPr>
-          <w:b/>
-          <w:bCs/>
-          <w:sz w:val="32"/>
-          <w:szCs w:val="32"/>
-        </w:rPr>
-      </w:pPr>
-    </w:p>
-    <w:p>
-      <w:pPr>
-        <w:rPr>
-          <w:b/>
-          <w:bCs/>
-          <w:sz w:val="32"/>
-          <w:szCs w:val="32"/>
-        </w:rPr>
-      </w:pPr>
-    </w:p>
-    <w:p>
-      <w:r>
-        <w:t>Testing the logout</w:t>
-      </w:r>
-    </w:p>
-    <w:p>
-      <w:pPr>
-        <w:rPr>
-          <w:b/>
-          <w:bCs/>
-          <w:sz w:val="32"/>
-          <w:szCs w:val="32"/>
-        </w:rPr>
-      </w:pPr>
-      <w:r>
-        <w:rPr>
-          <w:noProof/>
-        </w:rPr>
-        <w:drawing>
-          <wp:inline distT="0" distB="0" distL="0" distR="0">
-            <wp:extent cx="3695700" cy="2165350"/>
-            <wp:effectExtent l="0" t="0" r="0" b="6350"/>
-            <wp:docPr id="1355922844" name="Picture 4"/>
-            <wp:cNvGraphicFramePr>
-              <a:graphicFrameLocks xmlns:a="http://schemas.openxmlformats.org/drawingml/2006/main" noChangeAspect="1"/>
-            </wp:cNvGraphicFramePr>
-            <a:graphic xmlns:a="http://schemas.openxmlformats.org/drawingml/2006/main">
-              <a:graphicData uri="http://schemas.openxmlformats.org/drawingml/2006/picture">
-                <pic:pic xmlns:pic="http://schemas.openxmlformats.org/drawingml/2006/picture">
-                  <pic:nvPicPr>
-                    <pic:cNvPr id="0" name="Picture 7"/>
-                    <pic:cNvPicPr>
-                      <a:picLocks noChangeAspect="1" noChangeArrowheads="1"/>
-                    </pic:cNvPicPr>
-                  </pic:nvPicPr>
-                  <pic:blipFill>
-                    <a:blip r:embed="rId6">
-                      <a:extLst>
-                        <a:ext uri="{28A0092B-C50C-407E-A947-70E740481C1C}">
-                          <a14:useLocalDpi xmlns:a14="http://schemas.microsoft.com/office/drawing/2010/main" val="0"/>
-                        </a:ext>
-                      </a:extLst>
-                    </a:blip>
-                    <a:srcRect/>
-                    <a:stretch>
-                      <a:fillRect/>
-                    </a:stretch>
-                  </pic:blipFill>
-                  <pic:spPr bwMode="auto">
-                    <a:xfrm>
-                      <a:off x="0" y="0"/>
-                      <a:ext cx="3695700" cy="2165350"/>
-                    </a:xfrm>
-                    <a:prstGeom prst="rect">
-                      <a:avLst/>
-                    </a:prstGeom>
-                    <a:noFill/>
-                    <a:ln>
-                      <a:noFill/>
-                    </a:ln>
-                  </pic:spPr>
-                </pic:pic>
-              </a:graphicData>
-            </a:graphic>
-          </wp:inline>
-        </w:drawing>
-      </w:r>
-    </w:p>
-    <w:p>
-      <w:pPr>
-        <w:rPr>
-          <w:b/>
-          <w:bCs/>
-          <w:sz w:val="32"/>
-          <w:szCs w:val="32"/>
-        </w:rPr>
-      </w:pPr>
-      <w:r>
-        <w:rPr>
-          <w:b/>
-          <w:bCs/>
-          <w:sz w:val="32"/>
-          <w:szCs w:val="32"/>
-        </w:rPr>
-        <w:t xml:space="preserve">Testing unknown account or not yet </w:t>
-      </w:r>
-      <w:r>
-        <w:rPr>
-          <w:b/>
-          <w:bCs/>
-          <w:sz w:val="32"/>
-          <w:szCs w:val="32"/>
-        </w:rPr>
-        <w:t>registered account</w:t>
-      </w:r>
-    </w:p>
-    <w:p>
-      <w:pPr>
-        <w:rPr>
-          <w:b/>
-          <w:bCs/>
-          <w:sz w:val="32"/>
-          <w:szCs w:val="32"/>
-        </w:rPr>
-      </w:pPr>
-      <w:r>
-        <w:rPr>
-          <w:noProof/>
-        </w:rPr>
-        <w:drawing>
-          <wp:inline distT="0" distB="0" distL="0" distR="0">
+          <wp:inline distT="0" distB="0" distL="0" distR="0" wp14:anchorId="0C892BD8" wp14:editId="0563AC14">
             <wp:extent cx="1646882" cy="3666653"/>
             <wp:effectExtent l="0" t="0" r="0" b="0"/>
             <wp:docPr id="1855108984" name="Picture 7"/>
@@ -449,66 +299,222 @@
     </w:p>
     <w:p>
       <w:pPr>
-        <w:rPr>
-          <w:b/>
-          <w:bCs/>
-          <w:sz w:val="32"/>
-          <w:szCs w:val="32"/>
-        </w:rPr>
-      </w:pPr>
-    </w:p>
-    <w:p>
-      <w:pPr>
-        <w:rPr>
-          <w:b/>
-          <w:bCs/>
-          <w:sz w:val="32"/>
-          <w:szCs w:val="32"/>
-        </w:rPr>
-      </w:pPr>
-    </w:p>
-    <w:p>
-      <w:pPr>
-        <w:rPr>
-          <w:b/>
-          <w:bCs/>
-          <w:sz w:val="32"/>
-          <w:szCs w:val="32"/>
-        </w:rPr>
-      </w:pPr>
-    </w:p>
-    <w:p>
-      <w:pPr>
-        <w:rPr>
-          <w:b/>
-          <w:bCs/>
-          <w:sz w:val="32"/>
-          <w:szCs w:val="32"/>
+        <w:pStyle w:val="ListParagraph"/>
+        <w:numPr>
+          <w:ilvl w:val="1"/>
+          <w:numId w:val="1"/>
+        </w:numPr>
+        <w:rPr>
+          <w:b/>
+          <w:bCs/>
+          <w:sz w:val="24"/>
+          <w:szCs w:val="24"/>
         </w:rPr>
       </w:pPr>
       <w:r>
         <w:rPr>
           <w:b/>
           <w:bCs/>
-          <w:sz w:val="32"/>
-          <w:szCs w:val="32"/>
+          <w:sz w:val="24"/>
+          <w:szCs w:val="24"/>
+        </w:rPr>
+        <w:t xml:space="preserve"> There are no changes after the login failed </w:t>
+      </w:r>
+    </w:p>
+    <w:p>
+      <w:pPr>
+        <w:rPr>
+          <w:sz w:val="24"/>
+          <w:szCs w:val="24"/>
+        </w:rPr>
+      </w:pPr>
+      <w:r>
+        <w:rPr>
+          <w:sz w:val="24"/>
+          <w:szCs w:val="24"/>
+        </w:rPr>
+        <w:drawing>
+          <wp:inline distT="0" distB="0" distL="0" distR="0" wp14:anchorId="3B527349" wp14:editId="3ABD7742">
+            <wp:extent cx="5943600" cy="1948180"/>
+            <wp:effectExtent l="0" t="0" r="0" b="0"/>
+            <wp:docPr id="824988770" name="Picture 1"/>
+            <wp:cNvGraphicFramePr>
+              <a:graphicFrameLocks xmlns:a="http://schemas.openxmlformats.org/drawingml/2006/main" noChangeAspect="1"/>
+            </wp:cNvGraphicFramePr>
+            <a:graphic xmlns:a="http://schemas.openxmlformats.org/drawingml/2006/main">
+              <a:graphicData uri="http://schemas.openxmlformats.org/drawingml/2006/picture">
+                <pic:pic xmlns:pic="http://schemas.openxmlformats.org/drawingml/2006/picture">
+                  <pic:nvPicPr>
+                    <pic:cNvPr id="824988770" name=""/>
+                    <pic:cNvPicPr/>
+                  </pic:nvPicPr>
+                  <pic:blipFill>
+                    <a:blip r:embed="rId8"/>
+                    <a:stretch>
+                      <a:fillRect/>
+                    </a:stretch>
+                  </pic:blipFill>
+                  <pic:spPr>
+                    <a:xfrm>
+                      <a:off x="0" y="0"/>
+                      <a:ext cx="5943600" cy="1948180"/>
+                    </a:xfrm>
+                    <a:prstGeom prst="rect">
+                      <a:avLst/>
+                    </a:prstGeom>
+                  </pic:spPr>
+                </pic:pic>
+              </a:graphicData>
+            </a:graphic>
+          </wp:inline>
+        </w:drawing>
+      </w:r>
+    </w:p>
+    <w:p>
+      <w:pPr>
+        <w:rPr>
+          <w:b/>
+          <w:bCs/>
+          <w:sz w:val="24"/>
+          <w:szCs w:val="24"/>
+        </w:rPr>
+      </w:pPr>
+    </w:p>
+    <w:p>
+      <w:pPr>
+        <w:pStyle w:val="ListParagraph"/>
+        <w:numPr>
+          <w:ilvl w:val="0"/>
+          <w:numId w:val="1"/>
+        </w:numPr>
+        <w:rPr>
+          <w:b/>
+          <w:bCs/>
+          <w:sz w:val="24"/>
+          <w:szCs w:val="24"/>
+        </w:rPr>
+      </w:pPr>
+      <w:r>
+        <w:rPr>
+          <w:b/>
+          <w:bCs/>
+          <w:sz w:val="24"/>
+          <w:szCs w:val="24"/>
+        </w:rPr>
+        <w:t>Testing Successful Login and Logout</w:t>
+      </w:r>
+    </w:p>
+    <w:p>
+      <w:pPr>
+        <w:rPr>
+          <w:sz w:val="24"/>
+          <w:szCs w:val="24"/>
+        </w:rPr>
+      </w:pPr>
+      <w:r>
+        <w:rPr>
+          <w:sz w:val="24"/>
+          <w:szCs w:val="24"/>
         </w:rPr>
         <w:lastRenderedPageBreak/>
-        <w:t>Testing registered account</w:t>
+        <w:drawing>
+          <wp:inline distT="0" distB="0" distL="0" distR="0" wp14:anchorId="51F856B4" wp14:editId="413C4629">
+            <wp:extent cx="5943600" cy="1977390"/>
+            <wp:effectExtent l="0" t="0" r="0" b="3810"/>
+            <wp:docPr id="573321656" name="Picture 1"/>
+            <wp:cNvGraphicFramePr>
+              <a:graphicFrameLocks xmlns:a="http://schemas.openxmlformats.org/drawingml/2006/main" noChangeAspect="1"/>
+            </wp:cNvGraphicFramePr>
+            <a:graphic xmlns:a="http://schemas.openxmlformats.org/drawingml/2006/main">
+              <a:graphicData uri="http://schemas.openxmlformats.org/drawingml/2006/picture">
+                <pic:pic xmlns:pic="http://schemas.openxmlformats.org/drawingml/2006/picture">
+                  <pic:nvPicPr>
+                    <pic:cNvPr id="573321656" name=""/>
+                    <pic:cNvPicPr/>
+                  </pic:nvPicPr>
+                  <pic:blipFill>
+                    <a:blip r:embed="rId9"/>
+                    <a:stretch>
+                      <a:fillRect/>
+                    </a:stretch>
+                  </pic:blipFill>
+                  <pic:spPr>
+                    <a:xfrm>
+                      <a:off x="0" y="0"/>
+                      <a:ext cx="5943600" cy="1977390"/>
+                    </a:xfrm>
+                    <a:prstGeom prst="rect">
+                      <a:avLst/>
+                    </a:prstGeom>
+                  </pic:spPr>
+                </pic:pic>
+              </a:graphicData>
+            </a:graphic>
+          </wp:inline>
+        </w:drawing>
       </w:r>
     </w:p>
     <w:p>
       <w:pPr>
         <w:rPr>
-          <w:b/>
-          <w:bCs/>
-          <w:sz w:val="32"/>
-          <w:szCs w:val="32"/>
+          <w:sz w:val="24"/>
+          <w:szCs w:val="24"/>
+        </w:rPr>
+      </w:pPr>
+    </w:p>
+    <w:p>
+      <w:pPr>
+        <w:pStyle w:val="ListParagraph"/>
+        <w:numPr>
+          <w:ilvl w:val="1"/>
+          <w:numId w:val="1"/>
+        </w:numPr>
+        <w:rPr>
+          <w:b/>
+          <w:bCs/>
+          <w:sz w:val="24"/>
+          <w:szCs w:val="24"/>
         </w:rPr>
       </w:pPr>
       <w:r>
         <w:rPr>
+          <w:b/>
+          <w:bCs/>
+          <w:sz w:val="24"/>
+          <w:szCs w:val="24"/>
+        </w:rPr>
+        <w:t>It will go directly to Dashboard</w:t>
+      </w:r>
+      <w:r>
+        <w:rPr>
+          <w:b/>
+          <w:bCs/>
+          <w:sz w:val="24"/>
+          <w:szCs w:val="24"/>
+        </w:rPr>
+        <w:t xml:space="preserve"> after Successful Login</w:t>
+      </w:r>
+    </w:p>
+    <w:p>
+      <w:pPr>
+        <w:rPr>
+          <w:sz w:val="24"/>
+          <w:szCs w:val="24"/>
+        </w:rPr>
+      </w:pPr>
+    </w:p>
+    <w:p>
+      <w:pPr>
+        <w:rPr>
+          <w:sz w:val="24"/>
+          <w:szCs w:val="24"/>
+        </w:rPr>
+      </w:pPr>
+      <w:r>
+        <w:rPr>
           <w:noProof/>
+          <w:sz w:val="24"/>
+          <w:szCs w:val="24"/>
         </w:rPr>
         <w:drawing>
           <wp:inline distT="0" distB="0" distL="0" distR="0">
@@ -528,7 +534,7 @@
                     </pic:cNvPicPr>
                   </pic:nvPicPr>
                   <pic:blipFill>
-                    <a:blip r:embed="rId8" cstate="print">
+                    <a:blip r:embed="rId10" cstate="print">
                       <a:extLst>
                         <a:ext uri="{28A0092B-C50C-407E-A947-70E740481C1C}">
                           <a14:useLocalDpi xmlns:a14="http://schemas.microsoft.com/office/drawing/2010/main" val="0"/>
@@ -563,29 +569,8 @@
     <w:p>
       <w:pPr>
         <w:rPr>
-          <w:b/>
-          <w:bCs/>
-          <w:sz w:val="32"/>
-          <w:szCs w:val="32"/>
-        </w:rPr>
-      </w:pPr>
-      <w:r>
-        <w:rPr>
-          <w:b/>
-          <w:bCs/>
-          <w:sz w:val="32"/>
-          <w:szCs w:val="32"/>
-        </w:rPr>
-        <w:t>It will go directly to Dashboard</w:t>
-      </w:r>
-    </w:p>
-    <w:p>
-      <w:pPr>
-        <w:rPr>
-          <w:b/>
-          <w:bCs/>
-          <w:sz w:val="32"/>
-          <w:szCs w:val="32"/>
+          <w:sz w:val="24"/>
+          <w:szCs w:val="24"/>
         </w:rPr>
       </w:pPr>
     </w:p>
@@ -597,6 +582,132 @@
     </w:sectPr>
   </w:body>
 </w:document>
+</file>
+
+<file path=word/numbering.xml><?xml version="1.0" encoding="utf-8"?>
+<w:numbering xmlns:wpc="http://schemas.microsoft.com/office/word/2010/wordprocessingCanvas" xmlns:cx="http://schemas.microsoft.com/office/drawing/2014/chartex" xmlns:cx1="http://schemas.microsoft.com/office/drawing/2015/9/8/chartex" xmlns:cx2="http://schemas.microsoft.com/office/drawing/2015/10/21/chartex" xmlns:cx3="http://schemas.microsoft.com/office/drawing/2016/5/9/chartex" xmlns:cx4="http://schemas.microsoft.com/office/drawing/2016/5/10/chartex" xmlns:cx5="http://schemas.microsoft.com/office/drawing/2016/5/11/chartex" xmlns:cx6="http://schemas.microsoft.com/office/drawing/2016/5/12/chartex" xmlns:cx7="http://schemas.microsoft.com/office/drawing/2016/5/13/chartex" xmlns:cx8="http://schemas.microsoft.com/office/drawing/2016/5/14/chartex" xmlns:mc="http://schemas.openxmlformats.org/markup-compatibility/2006" xmlns:aink="http://schemas.microsoft.com/office/drawing/2016/ink" xmlns:am3d="http://schemas.microsoft.com/office/drawing/2017/model3d" xmlns:o="urn:schemas-microsoft-com:office:office" xmlns:oel="http://schemas.microsoft.com/office/2019/extlst" xmlns:r="http://schemas.openxmlformats.org/officeDocument/2006/relationships" xmlns:m="http://schemas.openxmlformats.org/officeDocument/2006/math" xmlns:v="urn:schemas-microsoft-com:vml" xmlns:wp14="http://schemas.microsoft.com/office/word/2010/wordprocessingDrawing" xmlns:wp="http://schemas.openxmlformats.org/drawingml/2006/wordprocessingDrawing" xmlns:w10="urn:schemas-microsoft-com:office:word" xmlns:w="http://schemas.openxmlformats.org/wordprocessingml/2006/main" xmlns:w14="http://schemas.microsoft.com/office/word/2010/wordml" xmlns:w15="http://schemas.microsoft.com/office/word/2012/wordml" xmlns:w16cex="http://schemas.microsoft.com/office/word/2018/wordml/cex" xmlns:w16cid="http://schemas.microsoft.com/office/word/2016/wordml/cid" xmlns:w16="http://schemas.microsoft.com/office/word/2018/wordml" xmlns:w16du="http://schemas.microsoft.com/office/word/2023/wordml/word16du" xmlns:w16sdtdh="http://schemas.microsoft.com/office/word/2020/wordml/sdtdatahash" xmlns:w16se="http://schemas.microsoft.com/office/word/2015/wordml/symex" xmlns:wpg="http://schemas.microsoft.com/office/word/2010/wordprocessingGroup" xmlns:wpi="http://schemas.microsoft.com/office/word/2010/wordprocessingInk" xmlns:wne="http://schemas.microsoft.com/office/word/2006/wordml" xmlns:wps="http://schemas.microsoft.com/office/word/2010/wordprocessingShape" mc:Ignorable="w14 w15 w16se w16cid w16 w16cex w16sdtdh w16du wp14">
+  <w:abstractNum w:abstractNumId="0" w15:restartNumberingAfterBreak="0">
+    <w:nsid w:val="7C547750"/>
+    <w:multiLevelType w:val="multilevel"/>
+    <w:tmpl w:val="938A77E4"/>
+    <w:lvl w:ilvl="0">
+      <w:start w:val="1"/>
+      <w:numFmt w:val="decimal"/>
+      <w:lvlText w:val="%1."/>
+      <w:lvlJc w:val="left"/>
+      <w:pPr>
+        <w:ind w:left="720" w:hanging="360"/>
+      </w:pPr>
+    </w:lvl>
+    <w:lvl w:ilvl="1">
+      <w:start w:val="1"/>
+      <w:numFmt w:val="decimal"/>
+      <w:isLgl/>
+      <w:lvlText w:val="%1.%2."/>
+      <w:lvlJc w:val="left"/>
+      <w:pPr>
+        <w:ind w:left="1353" w:hanging="360"/>
+      </w:pPr>
+      <w:rPr>
+        <w:rFonts w:hint="default"/>
+      </w:rPr>
+    </w:lvl>
+    <w:lvl w:ilvl="2">
+      <w:start w:val="1"/>
+      <w:numFmt w:val="decimal"/>
+      <w:isLgl/>
+      <w:lvlText w:val="%1.%2.%3."/>
+      <w:lvlJc w:val="left"/>
+      <w:pPr>
+        <w:ind w:left="1080" w:hanging="720"/>
+      </w:pPr>
+      <w:rPr>
+        <w:rFonts w:hint="default"/>
+      </w:rPr>
+    </w:lvl>
+    <w:lvl w:ilvl="3">
+      <w:start w:val="1"/>
+      <w:numFmt w:val="decimal"/>
+      <w:isLgl/>
+      <w:lvlText w:val="%1.%2.%3.%4."/>
+      <w:lvlJc w:val="left"/>
+      <w:pPr>
+        <w:ind w:left="1080" w:hanging="720"/>
+      </w:pPr>
+      <w:rPr>
+        <w:rFonts w:hint="default"/>
+      </w:rPr>
+    </w:lvl>
+    <w:lvl w:ilvl="4">
+      <w:start w:val="1"/>
+      <w:numFmt w:val="decimal"/>
+      <w:isLgl/>
+      <w:lvlText w:val="%1.%2.%3.%4.%5."/>
+      <w:lvlJc w:val="left"/>
+      <w:pPr>
+        <w:ind w:left="1440" w:hanging="1080"/>
+      </w:pPr>
+      <w:rPr>
+        <w:rFonts w:hint="default"/>
+      </w:rPr>
+    </w:lvl>
+    <w:lvl w:ilvl="5">
+      <w:start w:val="1"/>
+      <w:numFmt w:val="decimal"/>
+      <w:isLgl/>
+      <w:lvlText w:val="%1.%2.%3.%4.%5.%6."/>
+      <w:lvlJc w:val="left"/>
+      <w:pPr>
+        <w:ind w:left="1440" w:hanging="1080"/>
+      </w:pPr>
+      <w:rPr>
+        <w:rFonts w:hint="default"/>
+      </w:rPr>
+    </w:lvl>
+    <w:lvl w:ilvl="6">
+      <w:start w:val="1"/>
+      <w:numFmt w:val="decimal"/>
+      <w:isLgl/>
+      <w:lvlText w:val="%1.%2.%3.%4.%5.%6.%7."/>
+      <w:lvlJc w:val="left"/>
+      <w:pPr>
+        <w:ind w:left="1800" w:hanging="1440"/>
+      </w:pPr>
+      <w:rPr>
+        <w:rFonts w:hint="default"/>
+      </w:rPr>
+    </w:lvl>
+    <w:lvl w:ilvl="7">
+      <w:start w:val="1"/>
+      <w:numFmt w:val="decimal"/>
+      <w:isLgl/>
+      <w:lvlText w:val="%1.%2.%3.%4.%5.%6.%7.%8."/>
+      <w:lvlJc w:val="left"/>
+      <w:pPr>
+        <w:ind w:left="1800" w:hanging="1440"/>
+      </w:pPr>
+      <w:rPr>
+        <w:rFonts w:hint="default"/>
+      </w:rPr>
+    </w:lvl>
+    <w:lvl w:ilvl="8">
+      <w:start w:val="1"/>
+      <w:numFmt w:val="decimal"/>
+      <w:isLgl/>
+      <w:lvlText w:val="%1.%2.%3.%4.%5.%6.%7.%8.%9."/>
+      <w:lvlJc w:val="left"/>
+      <w:pPr>
+        <w:ind w:left="2160" w:hanging="1800"/>
+      </w:pPr>
+      <w:rPr>
+        <w:rFonts w:hint="default"/>
+      </w:rPr>
+    </w:lvl>
+  </w:abstractNum>
+  <w:num w:numId="1" w16cid:durableId="865947209">
+    <w:abstractNumId w:val="0"/>
+  </w:num>
+</w:numbering>
 </file>
 
 <file path=word/styles.xml><?xml version="1.0" encoding="utf-8"?>
@@ -1028,6 +1139,17 @@
     <w:semiHidden/>
     <w:unhideWhenUsed/>
   </w:style>
+  <w:style w:type="paragraph" w:styleId="ListParagraph">
+    <w:name w:val="List Paragraph"/>
+    <w:basedOn w:val="Normal"/>
+    <w:uiPriority w:val="34"/>
+    <w:qFormat/>
+    <w:rsid w:val="00252B58"/>
+    <w:pPr>
+      <w:ind w:left="720"/>
+      <w:contextualSpacing/>
+    </w:pPr>
+  </w:style>
 </w:styles>
 </file>
 

</xml_diff>